<commit_message>
Select a subjects for olimpic
</commit_message>
<xml_diff>
--- a/common/file_templates/members.docx
+++ b/common/file_templates/members.docx
@@ -1,21 +1,22 @@
 
 <file path=word/document.xml><?xml version="1.0" encoding="utf-8"?>
-<w:document xmlns:wpc="http://schemas.microsoft.com/office/word/2010/wordprocessingCanvas" xmlns:mo="http://schemas.microsoft.com/office/mac/office/2008/main" xmlns:mc="http://schemas.openxmlformats.org/markup-compatibility/2006" xmlns:mv="urn:schemas-microsoft-com:mac:vml" xmlns:o="urn:schemas-microsoft-com:office:office" xmlns:r="http://schemas.openxmlformats.org/officeDocument/2006/relationships" xmlns:m="http://schemas.openxmlformats.org/officeDocument/2006/math" xmlns:v="urn:schemas-microsoft-com:vml" xmlns:wp14="http://schemas.microsoft.com/office/word/2010/wordprocessingDrawing" xmlns:wp="http://schemas.openxmlformats.org/drawingml/2006/wordprocessingDrawing" xmlns:w10="urn:schemas-microsoft-com:office:word" xmlns:w="http://schemas.openxmlformats.org/wordprocessingml/2006/main" xmlns:w14="http://schemas.microsoft.com/office/word/2010/wordml" xmlns:w15="http://schemas.microsoft.com/office/word/2012/wordml" xmlns:wpg="http://schemas.microsoft.com/office/word/2010/wordprocessingGroup" xmlns:wpi="http://schemas.microsoft.com/office/word/2010/wordprocessingInk" xmlns:wne="http://schemas.microsoft.com/office/word/2006/wordml" xmlns:wps="http://schemas.microsoft.com/office/word/2010/wordprocessingShape" mc:Ignorable="w14 w15 wp14">
+<w:document xmlns:wpc="http://schemas.microsoft.com/office/word/2010/wordprocessingCanvas" xmlns:cx="http://schemas.microsoft.com/office/drawing/2014/chartex" xmlns:cx1="http://schemas.microsoft.com/office/drawing/2015/9/8/chartex" xmlns:mc="http://schemas.openxmlformats.org/markup-compatibility/2006" xmlns:o="urn:schemas-microsoft-com:office:office" xmlns:r="http://schemas.openxmlformats.org/officeDocument/2006/relationships" xmlns:m="http://schemas.openxmlformats.org/officeDocument/2006/math" xmlns:v="urn:schemas-microsoft-com:vml" xmlns:wp14="http://schemas.microsoft.com/office/word/2010/wordprocessingDrawing" xmlns:wp="http://schemas.openxmlformats.org/drawingml/2006/wordprocessingDrawing" xmlns:w10="urn:schemas-microsoft-com:office:word" xmlns:w="http://schemas.openxmlformats.org/wordprocessingml/2006/main" xmlns:w14="http://schemas.microsoft.com/office/word/2010/wordml" xmlns:w15="http://schemas.microsoft.com/office/word/2012/wordml" xmlns:w16se="http://schemas.microsoft.com/office/word/2015/wordml/symex" xmlns:wpg="http://schemas.microsoft.com/office/word/2010/wordprocessingGroup" xmlns:wpi="http://schemas.microsoft.com/office/word/2010/wordprocessingInk" xmlns:wne="http://schemas.microsoft.com/office/word/2006/wordml" xmlns:wps="http://schemas.microsoft.com/office/word/2010/wordprocessingShape" mc:Ignorable="w14 w15 w16se wp14">
   <w:body>
     <w:tbl>
       <w:tblPr>
         <w:tblStyle w:val="a3"/>
-        <w:tblW w:w="10617" w:type="dxa"/>
+        <w:tblW w:w="10598" w:type="dxa"/>
         <w:tblInd w:w="108" w:type="dxa"/>
         <w:tblLook w:val="04A0" w:firstRow="1" w:lastRow="0" w:firstColumn="1" w:lastColumn="0" w:noHBand="0" w:noVBand="1"/>
       </w:tblPr>
       <w:tblGrid>
-        <w:gridCol w:w="851"/>
-        <w:gridCol w:w="2551"/>
-        <w:gridCol w:w="1701"/>
-        <w:gridCol w:w="2127"/>
-        <w:gridCol w:w="2418"/>
-        <w:gridCol w:w="969"/>
+        <w:gridCol w:w="699"/>
+        <w:gridCol w:w="2252"/>
+        <w:gridCol w:w="2086"/>
+        <w:gridCol w:w="1544"/>
+        <w:gridCol w:w="1958"/>
+        <w:gridCol w:w="991"/>
+        <w:gridCol w:w="1068"/>
       </w:tblGrid>
       <w:tr>
         <w:trPr>
@@ -23,7 +24,7 @@
         </w:trPr>
         <w:tc>
           <w:tcPr>
-            <w:tcW w:w="851" w:type="dxa"/>
+            <w:tcW w:w="706" w:type="dxa"/>
             <w:tcBorders>
               <w:top w:val="single" w:sz="4" w:space="0" w:color="FFFFFF" w:themeColor="background1"/>
               <w:left w:val="single" w:sz="4" w:space="0" w:color="FFFFFF" w:themeColor="background1"/>
@@ -54,7 +55,7 @@
         </w:tc>
         <w:tc>
           <w:tcPr>
-            <w:tcW w:w="2551" w:type="dxa"/>
+            <w:tcW w:w="2264" w:type="dxa"/>
             <w:tcBorders>
               <w:top w:val="single" w:sz="4" w:space="0" w:color="FFFFFF" w:themeColor="background1"/>
               <w:left w:val="single" w:sz="4" w:space="0" w:color="FFFFFF" w:themeColor="background1"/>
@@ -94,7 +95,7 @@
         </w:tc>
         <w:tc>
           <w:tcPr>
-            <w:tcW w:w="1701" w:type="dxa"/>
+            <w:tcW w:w="2116" w:type="dxa"/>
             <w:tcBorders>
               <w:top w:val="single" w:sz="4" w:space="0" w:color="FFFFFF" w:themeColor="background1"/>
               <w:left w:val="single" w:sz="4" w:space="0" w:color="FFFFFF" w:themeColor="background1"/>
@@ -125,7 +126,7 @@
         </w:tc>
         <w:tc>
           <w:tcPr>
-            <w:tcW w:w="2127" w:type="dxa"/>
+            <w:tcW w:w="1556" w:type="dxa"/>
             <w:tcBorders>
               <w:top w:val="single" w:sz="4" w:space="0" w:color="FFFFFF" w:themeColor="background1"/>
               <w:left w:val="single" w:sz="4" w:space="0" w:color="FFFFFF" w:themeColor="background1"/>
@@ -156,7 +157,7 @@
         </w:tc>
         <w:tc>
           <w:tcPr>
-            <w:tcW w:w="2418" w:type="dxa"/>
+            <w:tcW w:w="1978" w:type="dxa"/>
             <w:tcBorders>
               <w:top w:val="single" w:sz="4" w:space="0" w:color="FFFFFF" w:themeColor="background1"/>
               <w:left w:val="single" w:sz="4" w:space="0" w:color="FFFFFF" w:themeColor="background1"/>
@@ -187,7 +188,7 @@
         </w:tc>
         <w:tc>
           <w:tcPr>
-            <w:tcW w:w="969" w:type="dxa"/>
+            <w:tcW w:w="992" w:type="dxa"/>
             <w:tcBorders>
               <w:top w:val="single" w:sz="4" w:space="0" w:color="FFFFFF" w:themeColor="background1"/>
               <w:left w:val="single" w:sz="4" w:space="0" w:color="FFFFFF" w:themeColor="background1"/>
@@ -235,11 +236,42 @@
             </w:r>
           </w:p>
         </w:tc>
+        <w:tc>
+          <w:tcPr>
+            <w:tcW w:w="986" w:type="dxa"/>
+            <w:tcBorders>
+              <w:top w:val="single" w:sz="4" w:space="0" w:color="FFFFFF" w:themeColor="background1"/>
+              <w:left w:val="single" w:sz="4" w:space="0" w:color="FFFFFF" w:themeColor="background1"/>
+              <w:bottom w:val="single" w:sz="4" w:space="0" w:color="FFFFFF" w:themeColor="background1"/>
+              <w:right w:val="single" w:sz="4" w:space="0" w:color="FFFFFF" w:themeColor="background1"/>
+            </w:tcBorders>
+            <w:shd w:val="clear" w:color="auto" w:fill="000000" w:themeFill="text1"/>
+          </w:tcPr>
+          <w:p>
+            <w:pPr>
+              <w:rPr>
+                <w:rFonts w:ascii="Times New Roman" w:hAnsi="Times New Roman" w:cs="Times New Roman"/>
+                <w:color w:val="FFFFFF" w:themeColor="background1"/>
+                <w:sz w:val="16"/>
+                <w:szCs w:val="16"/>
+              </w:rPr>
+            </w:pPr>
+            <w:r>
+              <w:rPr>
+                <w:rFonts w:ascii="Times New Roman" w:hAnsi="Times New Roman" w:cs="Times New Roman"/>
+                <w:color w:val="FFFFFF" w:themeColor="background1"/>
+                <w:sz w:val="16"/>
+                <w:szCs w:val="16"/>
+              </w:rPr>
+              <w:t>Дата регистрации</w:t>
+            </w:r>
+          </w:p>
+        </w:tc>
       </w:tr>
       <w:tr>
         <w:tc>
           <w:tcPr>
-            <w:tcW w:w="851" w:type="dxa"/>
+            <w:tcW w:w="706" w:type="dxa"/>
             <w:tcBorders>
               <w:top w:val="single" w:sz="4" w:space="0" w:color="FFFFFF" w:themeColor="background1"/>
             </w:tcBorders>
@@ -257,13 +289,11 @@
                 <w:szCs w:val="16"/>
               </w:rPr>
             </w:pPr>
-            <w:bookmarkStart w:id="0" w:name="_GoBack"/>
-            <w:bookmarkEnd w:id="0"/>
           </w:p>
         </w:tc>
         <w:tc>
           <w:tcPr>
-            <w:tcW w:w="2551" w:type="dxa"/>
+            <w:tcW w:w="2264" w:type="dxa"/>
             <w:tcBorders>
               <w:top w:val="single" w:sz="4" w:space="0" w:color="FFFFFF" w:themeColor="background1"/>
             </w:tcBorders>
@@ -333,7 +363,7 @@
         </w:tc>
         <w:tc>
           <w:tcPr>
-            <w:tcW w:w="1701" w:type="dxa"/>
+            <w:tcW w:w="2116" w:type="dxa"/>
             <w:tcBorders>
               <w:top w:val="single" w:sz="4" w:space="0" w:color="FFFFFF" w:themeColor="background1"/>
             </w:tcBorders>
@@ -346,7 +376,7 @@
                 <w:sz w:val="18"/>
               </w:rPr>
             </w:pPr>
-            <w:bookmarkStart w:id="1" w:name="OLE_LINK1"/>
+            <w:bookmarkStart w:id="0" w:name="OLE_LINK1"/>
             <w:r>
               <w:rPr>
                 <w:rFonts w:ascii="Arial" w:hAnsi="Arial"/>
@@ -370,12 +400,12 @@
               </w:rPr>
               <w:t>]</w:t>
             </w:r>
-            <w:bookmarkEnd w:id="1"/>
+            <w:bookmarkEnd w:id="0"/>
           </w:p>
         </w:tc>
         <w:tc>
           <w:tcPr>
-            <w:tcW w:w="2127" w:type="dxa"/>
+            <w:tcW w:w="1556" w:type="dxa"/>
             <w:tcBorders>
               <w:top w:val="single" w:sz="4" w:space="0" w:color="FFFFFF" w:themeColor="background1"/>
             </w:tcBorders>
@@ -415,7 +445,7 @@
         </w:tc>
         <w:tc>
           <w:tcPr>
-            <w:tcW w:w="2418" w:type="dxa"/>
+            <w:tcW w:w="1978" w:type="dxa"/>
             <w:tcBorders>
               <w:top w:val="single" w:sz="4" w:space="0" w:color="FFFFFF" w:themeColor="background1"/>
             </w:tcBorders>
@@ -455,7 +485,7 @@
         </w:tc>
         <w:tc>
           <w:tcPr>
-            <w:tcW w:w="969" w:type="dxa"/>
+            <w:tcW w:w="992" w:type="dxa"/>
             <w:tcBorders>
               <w:top w:val="single" w:sz="4" w:space="0" w:color="FFFFFF" w:themeColor="background1"/>
             </w:tcBorders>
@@ -484,6 +514,46 @@
               <w:t>a.class</w:t>
             </w:r>
             <w:proofErr w:type="spellEnd"/>
+            <w:r>
+              <w:rPr>
+                <w:rFonts w:ascii="Arial" w:hAnsi="Arial"/>
+                <w:sz w:val="18"/>
+              </w:rPr>
+              <w:t>]</w:t>
+            </w:r>
+          </w:p>
+        </w:tc>
+        <w:tc>
+          <w:tcPr>
+            <w:tcW w:w="986" w:type="dxa"/>
+            <w:tcBorders>
+              <w:top w:val="single" w:sz="4" w:space="0" w:color="FFFFFF" w:themeColor="background1"/>
+            </w:tcBorders>
+          </w:tcPr>
+          <w:p>
+            <w:pPr>
+              <w:pStyle w:val="TableContents"/>
+              <w:rPr>
+                <w:rFonts w:ascii="Arial" w:hAnsi="Arial"/>
+                <w:sz w:val="18"/>
+              </w:rPr>
+            </w:pPr>
+            <w:r>
+              <w:rPr>
+                <w:rFonts w:ascii="Arial" w:hAnsi="Arial"/>
+                <w:sz w:val="18"/>
+              </w:rPr>
+              <w:t>[a.</w:t>
+            </w:r>
+            <w:bookmarkStart w:id="1" w:name="_GoBack"/>
+            <w:bookmarkEnd w:id="1"/>
+            <w:r>
+              <w:rPr>
+                <w:rFonts w:ascii="Arial" w:hAnsi="Arial"/>
+                <w:sz w:val="18"/>
+              </w:rPr>
+              <w:t>date</w:t>
+            </w:r>
             <w:r>
               <w:rPr>
                 <w:rFonts w:ascii="Arial" w:hAnsi="Arial"/>
@@ -513,8 +583,8 @@
 </file>
 
 <file path=word/numbering.xml><?xml version="1.0" encoding="utf-8"?>
-<w:numbering xmlns:wpc="http://schemas.microsoft.com/office/word/2010/wordprocessingCanvas" xmlns:mo="http://schemas.microsoft.com/office/mac/office/2008/main" xmlns:mc="http://schemas.openxmlformats.org/markup-compatibility/2006" xmlns:mv="urn:schemas-microsoft-com:mac:vml" xmlns:o="urn:schemas-microsoft-com:office:office" xmlns:r="http://schemas.openxmlformats.org/officeDocument/2006/relationships" xmlns:m="http://schemas.openxmlformats.org/officeDocument/2006/math" xmlns:v="urn:schemas-microsoft-com:vml" xmlns:wp14="http://schemas.microsoft.com/office/word/2010/wordprocessingDrawing" xmlns:wp="http://schemas.openxmlformats.org/drawingml/2006/wordprocessingDrawing" xmlns:w10="urn:schemas-microsoft-com:office:word" xmlns:w="http://schemas.openxmlformats.org/wordprocessingml/2006/main" xmlns:w14="http://schemas.microsoft.com/office/word/2010/wordml" xmlns:w15="http://schemas.microsoft.com/office/word/2012/wordml" xmlns:wpg="http://schemas.microsoft.com/office/word/2010/wordprocessingGroup" xmlns:wpi="http://schemas.microsoft.com/office/word/2010/wordprocessingInk" xmlns:wne="http://schemas.microsoft.com/office/word/2006/wordml" xmlns:wps="http://schemas.microsoft.com/office/word/2010/wordprocessingShape" mc:Ignorable="w14 w15 wp14">
-  <w:abstractNum w:abstractNumId="0">
+<w:numbering xmlns:wpc="http://schemas.microsoft.com/office/word/2010/wordprocessingCanvas" xmlns:cx="http://schemas.microsoft.com/office/drawing/2014/chartex" xmlns:cx1="http://schemas.microsoft.com/office/drawing/2015/9/8/chartex" xmlns:mc="http://schemas.openxmlformats.org/markup-compatibility/2006" xmlns:o="urn:schemas-microsoft-com:office:office" xmlns:r="http://schemas.openxmlformats.org/officeDocument/2006/relationships" xmlns:m="http://schemas.openxmlformats.org/officeDocument/2006/math" xmlns:v="urn:schemas-microsoft-com:vml" xmlns:wp14="http://schemas.microsoft.com/office/word/2010/wordprocessingDrawing" xmlns:wp="http://schemas.openxmlformats.org/drawingml/2006/wordprocessingDrawing" xmlns:w10="urn:schemas-microsoft-com:office:word" xmlns:w="http://schemas.openxmlformats.org/wordprocessingml/2006/main" xmlns:w14="http://schemas.microsoft.com/office/word/2010/wordml" xmlns:w15="http://schemas.microsoft.com/office/word/2012/wordml" xmlns:w16se="http://schemas.microsoft.com/office/word/2015/wordml/symex" xmlns:wpg="http://schemas.microsoft.com/office/word/2010/wordprocessingGroup" xmlns:wpi="http://schemas.microsoft.com/office/word/2010/wordprocessingInk" xmlns:wne="http://schemas.microsoft.com/office/word/2006/wordml" xmlns:wps="http://schemas.microsoft.com/office/word/2010/wordprocessingShape" mc:Ignorable="w14 w15 w16se wp14">
+  <w:abstractNum w:abstractNumId="0" w15:restartNumberingAfterBreak="0">
     <w:nsid w:val="52AB392C"/>
     <w:multiLevelType w:val="hybridMultilevel"/>
     <w:tmpl w:val="372A96C0"/>
@@ -607,7 +677,7 @@
 </file>
 
 <file path=word/styles.xml><?xml version="1.0" encoding="utf-8"?>
-<w:styles xmlns:mc="http://schemas.openxmlformats.org/markup-compatibility/2006" xmlns:r="http://schemas.openxmlformats.org/officeDocument/2006/relationships" xmlns:w="http://schemas.openxmlformats.org/wordprocessingml/2006/main" xmlns:w14="http://schemas.microsoft.com/office/word/2010/wordml" xmlns:w15="http://schemas.microsoft.com/office/word/2012/wordml" mc:Ignorable="w14 w15">
+<w:styles xmlns:mc="http://schemas.openxmlformats.org/markup-compatibility/2006" xmlns:r="http://schemas.openxmlformats.org/officeDocument/2006/relationships" xmlns:w="http://schemas.openxmlformats.org/wordprocessingml/2006/main" xmlns:w14="http://schemas.microsoft.com/office/word/2010/wordml" xmlns:w15="http://schemas.microsoft.com/office/word/2012/wordml" xmlns:w16se="http://schemas.microsoft.com/office/word/2015/wordml/symex" mc:Ignorable="w14 w15 w16se">
   <w:docDefaults>
     <w:rPrDefault>
       <w:rPr>
@@ -623,7 +693,7 @@
       </w:pPr>
     </w:pPrDefault>
   </w:docDefaults>
-  <w:latentStyles w:defLockedState="0" w:defUIPriority="99" w:defSemiHidden="0" w:defUnhideWhenUsed="0" w:defQFormat="0" w:count="380">
+  <w:latentStyles w:defLockedState="0" w:defUIPriority="99" w:defSemiHidden="0" w:defUnhideWhenUsed="0" w:defQFormat="0" w:count="371">
     <w:lsdException w:name="Normal" w:uiPriority="0" w:qFormat="1"/>
     <w:lsdException w:name="heading 1" w:uiPriority="9" w:qFormat="1"/>
     <w:lsdException w:name="heading 2" w:semiHidden="1" w:uiPriority="0" w:unhideWhenUsed="1" w:qFormat="1"/>
@@ -780,15 +850,6 @@
     <w:lsdException w:name="Balloon Text" w:semiHidden="1" w:unhideWhenUsed="1"/>
     <w:lsdException w:name="Table Grid" w:uiPriority="59"/>
     <w:lsdException w:name="Table Theme" w:semiHidden="1" w:unhideWhenUsed="1"/>
-    <w:lsdException w:name="Note Level 1" w:semiHidden="1" w:unhideWhenUsed="1"/>
-    <w:lsdException w:name="Note Level 2" w:semiHidden="1" w:unhideWhenUsed="1"/>
-    <w:lsdException w:name="Note Level 3" w:semiHidden="1" w:unhideWhenUsed="1"/>
-    <w:lsdException w:name="Note Level 4" w:semiHidden="1" w:unhideWhenUsed="1"/>
-    <w:lsdException w:name="Note Level 5" w:semiHidden="1" w:unhideWhenUsed="1"/>
-    <w:lsdException w:name="Note Level 6" w:semiHidden="1" w:unhideWhenUsed="1"/>
-    <w:lsdException w:name="Note Level 7" w:semiHidden="1" w:unhideWhenUsed="1"/>
-    <w:lsdException w:name="Note Level 8" w:semiHidden="1" w:unhideWhenUsed="1"/>
-    <w:lsdException w:name="Note Level 9" w:semiHidden="1" w:unhideWhenUsed="1"/>
     <w:lsdException w:name="Placeholder Text" w:semiHidden="1"/>
     <w:lsdException w:name="No Spacing" w:uiPriority="1" w:qFormat="1"/>
     <w:lsdException w:name="Light Shading" w:uiPriority="60"/>
@@ -1074,7 +1135,6 @@
       <w:spacing w:after="0" w:line="240" w:lineRule="auto"/>
     </w:pPr>
     <w:tblPr>
-      <w:tblInd w:w="0" w:type="dxa"/>
       <w:tblBorders>
         <w:top w:val="single" w:sz="4" w:space="0" w:color="auto"/>
         <w:left w:val="single" w:sz="4" w:space="0" w:color="auto"/>
@@ -1083,12 +1143,6 @@
         <w:insideH w:val="single" w:sz="4" w:space="0" w:color="auto"/>
         <w:insideV w:val="single" w:sz="4" w:space="0" w:color="auto"/>
       </w:tblBorders>
-      <w:tblCellMar>
-        <w:top w:w="0" w:type="dxa"/>
-        <w:left w:w="108" w:type="dxa"/>
-        <w:bottom w:w="0" w:type="dxa"/>
-        <w:right w:w="108" w:type="dxa"/>
-      </w:tblCellMar>
     </w:tblPr>
   </w:style>
   <w:style w:type="character" w:customStyle="1" w:styleId="20">

</xml_diff>